<commit_message>
Merged change set 50261 Installer into trunk
</commit_message>
<xml_diff>
--- a/SQLPSX_Installer_Project/Simple SQLPSX Installer steps.docx
+++ b/SQLPSX_Installer_Project/Simple SQLPSX Installer steps.docx
@@ -1,6 +1,6 @@
 
 <file path=word/document.xml><?xml version="1.0" encoding="utf-8"?>
-<w:document xmlns:ve="http://schemas.openxmlformats.org/markup-compatibility/2006" xmlns:o="urn:schemas-microsoft-com:office:office" xmlns:r="http://schemas.openxmlformats.org/officeDocument/2006/relationships" xmlns:m="http://schemas.openxmlformats.org/officeDocument/2006/math" xmlns:v="urn:schemas-microsoft-com:vml" xmlns:wp="http://schemas.openxmlformats.org/drawingml/2006/wordprocessingDrawing" xmlns:w10="urn:schemas-microsoft-com:office:word" xmlns:w="http://schemas.openxmlformats.org/wordprocessingml/2006/main" xmlns:wne="http://schemas.microsoft.com/office/word/2006/wordml">
+<w:document xmlns:wpc="http://schemas.microsoft.com/office/word/2010/wordprocessingCanvas" xmlns:mc="http://schemas.openxmlformats.org/markup-compatibility/2006" xmlns:o="urn:schemas-microsoft-com:office:office" xmlns:r="http://schemas.openxmlformats.org/officeDocument/2006/relationships" xmlns:m="http://schemas.openxmlformats.org/officeDocument/2006/math" xmlns:v="urn:schemas-microsoft-com:vml" xmlns:wp14="http://schemas.microsoft.com/office/word/2010/wordprocessingDrawing" xmlns:wp="http://schemas.openxmlformats.org/drawingml/2006/wordprocessingDrawing" xmlns:w10="urn:schemas-microsoft-com:office:word" xmlns:w="http://schemas.openxmlformats.org/wordprocessingml/2006/main" xmlns:w14="http://schemas.microsoft.com/office/word/2010/wordml" xmlns:wpg="http://schemas.microsoft.com/office/word/2010/wordprocessingGroup" xmlns:wpi="http://schemas.microsoft.com/office/word/2010/wordprocessingInk" xmlns:wne="http://schemas.microsoft.com/office/word/2006/wordml" xmlns:wps="http://schemas.microsoft.com/office/word/2010/wordprocessingShape" mc:Ignorable="w14 wp14">
   <w:body>
     <w:p>
       <w:r>
@@ -8,7 +8,7 @@
           <w:noProof/>
         </w:rPr>
         <w:drawing>
-          <wp:inline distT="0" distB="0" distL="0" distR="0">
+          <wp:inline distT="0" distB="0" distL="0" distR="0" wp14:editId="5D122DD8">
             <wp:extent cx="5943600" cy="2725446"/>
             <wp:effectExtent l="19050" t="0" r="0" b="0"/>
             <wp:docPr id="1" name="Picture 1"/>
@@ -25,7 +25,7 @@
                     </pic:cNvPicPr>
                   </pic:nvPicPr>
                   <pic:blipFill>
-                    <a:blip r:embed="rId6" cstate="print"/>
+                    <a:blip r:embed="rId8" cstate="print"/>
                     <a:srcRect/>
                     <a:stretch>
                       <a:fillRect/>
@@ -60,7 +60,7 @@
           <w:noProof/>
         </w:rPr>
         <w:drawing>
-          <wp:inline distT="0" distB="0" distL="0" distR="0">
+          <wp:inline distT="0" distB="0" distL="0" distR="0" wp14:editId="1D759CD9">
             <wp:extent cx="5943600" cy="2975566"/>
             <wp:effectExtent l="19050" t="0" r="0" b="0"/>
             <wp:docPr id="7" name="Picture 7"/>
@@ -77,7 +77,7 @@
                     </pic:cNvPicPr>
                   </pic:nvPicPr>
                   <pic:blipFill>
-                    <a:blip r:embed="rId7" cstate="print"/>
+                    <a:blip r:embed="rId9" cstate="print"/>
                     <a:srcRect/>
                     <a:stretch>
                       <a:fillRect/>
@@ -112,7 +112,7 @@
           <w:noProof/>
         </w:rPr>
         <w:drawing>
-          <wp:inline distT="0" distB="0" distL="0" distR="0">
+          <wp:inline distT="0" distB="0" distL="0" distR="0" wp14:editId="440F0174">
             <wp:extent cx="5943600" cy="2708306"/>
             <wp:effectExtent l="19050" t="0" r="0" b="0"/>
             <wp:docPr id="10" name="Picture 10"/>
@@ -129,7 +129,7 @@
                     </pic:cNvPicPr>
                   </pic:nvPicPr>
                   <pic:blipFill>
-                    <a:blip r:embed="rId8" cstate="print"/>
+                    <a:blip r:embed="rId10" cstate="print"/>
                     <a:srcRect/>
                     <a:stretch>
                       <a:fillRect/>
@@ -158,13 +158,714 @@
         </w:drawing>
       </w:r>
     </w:p>
+    <w:p/>
+    <w:p>
+      <w:pPr>
+        <w:spacing w:after="0"/>
+        <w:rPr>
+          <w:b/>
+        </w:rPr>
+      </w:pPr>
+      <w:r>
+        <w:rPr>
+          <w:b/>
+        </w:rPr>
+        <w:t xml:space="preserve">For more information, email at: </w:t>
+      </w:r>
+    </w:p>
+    <w:p>
+      <w:pPr>
+        <w:spacing w:after="0"/>
+        <w:rPr>
+          <w:b/>
+        </w:rPr>
+      </w:pPr>
+      <w:r>
+        <w:rPr>
+          <w:b/>
+        </w:rPr>
+        <w:t>maxt@putittogether.net</w:t>
+      </w:r>
+    </w:p>
+    <w:p>
+      <w:pPr>
+        <w:spacing w:after="0"/>
+        <w:rPr>
+          <w:b/>
+        </w:rPr>
+      </w:pPr>
+    </w:p>
+    <w:p>
+      <w:pPr>
+        <w:spacing w:after="0"/>
+        <w:rPr>
+          <w:b/>
+        </w:rPr>
+      </w:pPr>
+      <w:r>
+        <w:rPr>
+          <w:b/>
+        </w:rPr>
+        <w:t xml:space="preserve">Blog sites at: </w:t>
+      </w:r>
+    </w:p>
+    <w:p>
+      <w:pPr>
+        <w:spacing w:after="0"/>
+        <w:rPr>
+          <w:b/>
+        </w:rPr>
+      </w:pPr>
+      <w:r>
+        <w:rPr>
+          <w:b/>
+        </w:rPr>
+        <w:t>1. http://max-pit.spaces.live.com</w:t>
+      </w:r>
+      <w:proofErr w:type="gramStart"/>
+      <w:r>
+        <w:rPr>
+          <w:b/>
+        </w:rPr>
+        <w:t>/  (</w:t>
+      </w:r>
+      <w:proofErr w:type="gramEnd"/>
+      <w:r>
+        <w:rPr>
+          <w:b/>
+        </w:rPr>
+        <w:t>new blog site coming soon)</w:t>
+      </w:r>
+    </w:p>
+    <w:p>
+      <w:pPr>
+        <w:spacing w:after="0"/>
+        <w:rPr>
+          <w:b/>
+        </w:rPr>
+      </w:pPr>
+      <w:r>
+        <w:rPr>
+          <w:b/>
+        </w:rPr>
+        <w:t>http://www.flpsug.com/</w:t>
+      </w:r>
+    </w:p>
+    <w:p>
+      <w:pPr>
+        <w:rPr>
+          <w:b/>
+        </w:rPr>
+      </w:pPr>
+    </w:p>
+    <w:p>
+      <w:pPr>
+        <w:rPr>
+          <w:b/>
+        </w:rPr>
+      </w:pPr>
+      <w:r>
+        <w:rPr>
+          <w:b/>
+        </w:rPr>
+        <w:t># DISCLAIMER:</w:t>
+      </w:r>
+    </w:p>
+    <w:p>
+      <w:pPr>
+        <w:rPr>
+          <w:b/>
+        </w:rPr>
+      </w:pPr>
+      <w:proofErr w:type="gramStart"/>
+      <w:r>
+        <w:rPr>
+          <w:b/>
+        </w:rPr>
+        <w:t xml:space="preserve">© 2010 </w:t>
+      </w:r>
+      <w:proofErr w:type="spellStart"/>
+      <w:r>
+        <w:rPr>
+          <w:b/>
+        </w:rPr>
+        <w:t>PutItTogether</w:t>
+      </w:r>
+      <w:proofErr w:type="spellEnd"/>
+      <w:r>
+        <w:rPr>
+          <w:b/>
+        </w:rPr>
+        <w:t xml:space="preserve"> (in collaboration with Chad Miller SQLPSX and contributors).</w:t>
+      </w:r>
+      <w:proofErr w:type="gramEnd"/>
+      <w:r>
+        <w:rPr>
+          <w:b/>
+        </w:rPr>
+        <w:t xml:space="preserve"> All rights reserved. Demo/Sample scripts in this presentation are not supported under any Microsoft support program or service. The Demos &amp; sample scripts are provided AS IS without warranty of any kind. I (the presenter) disclaims all implied warranties including, without limitation, any implied warranties of merchantability or of fitness for a particular purpose. The entire risk arising out of the use or performance of the Demo/sample scripts and documentation remains with you. In no event shall I (the author), its authors, or anyone else involved in the creation, production, or delivery of the scripts be liable for any damages whatsoever (including, without limitation, damages for loss of business profits, business interruption, loss of business information, or other pecuniary loss) arising out of the use of or inability to use the Demo/sample scripts or documentation, even if I has been advised of the possibility of such damages. </w:t>
+      </w:r>
+    </w:p>
+    <w:p>
+      <w:pPr>
+        <w:spacing w:after="0"/>
+        <w:rPr>
+          <w:b/>
+        </w:rPr>
+      </w:pPr>
+      <w:r>
+        <w:rPr>
+          <w:b/>
+        </w:rPr>
+        <w:t>We are using the following solution:</w:t>
+      </w:r>
+    </w:p>
+    <w:p>
+      <w:pPr>
+        <w:spacing w:after="0"/>
+        <w:rPr>
+          <w:b/>
+        </w:rPr>
+      </w:pPr>
+      <w:r>
+        <w:rPr>
+          <w:b/>
+        </w:rPr>
+        <w:t xml:space="preserve">© 2010 </w:t>
+      </w:r>
+      <w:proofErr w:type="spellStart"/>
+      <w:r>
+        <w:rPr>
+          <w:b/>
+        </w:rPr>
+        <w:t>Sapien</w:t>
+      </w:r>
+      <w:proofErr w:type="spellEnd"/>
+      <w:r>
+        <w:rPr>
+          <w:b/>
+        </w:rPr>
+        <w:t xml:space="preserve"> - </w:t>
+      </w:r>
+      <w:proofErr w:type="spellStart"/>
+      <w:r>
+        <w:rPr>
+          <w:b/>
+        </w:rPr>
+        <w:t>PrimalForms</w:t>
+      </w:r>
+      <w:proofErr w:type="spellEnd"/>
+      <w:r>
+        <w:rPr>
+          <w:b/>
+        </w:rPr>
+        <w:t xml:space="preserve"> 2009 - use to build this installer application.</w:t>
+      </w:r>
+    </w:p>
+    <w:p>
+      <w:pPr>
+        <w:spacing w:after="0"/>
+        <w:rPr>
+          <w:b/>
+        </w:rPr>
+      </w:pPr>
+      <w:r>
+        <w:rPr>
+          <w:b/>
+        </w:rPr>
+        <w:t xml:space="preserve">© 2010 </w:t>
+      </w:r>
+      <w:proofErr w:type="spellStart"/>
+      <w:r>
+        <w:rPr>
+          <w:b/>
+        </w:rPr>
+        <w:t>DotNetZip</w:t>
+      </w:r>
+      <w:proofErr w:type="spellEnd"/>
+      <w:r>
+        <w:rPr>
+          <w:b/>
+        </w:rPr>
+        <w:t xml:space="preserve"> - Zip and Unzip in C#, VB, any .NET language</w:t>
+      </w:r>
+    </w:p>
+    <w:p>
+      <w:pPr>
+        <w:spacing w:after="0"/>
+        <w:rPr>
+          <w:b/>
+        </w:rPr>
+      </w:pPr>
+      <w:proofErr w:type="spellStart"/>
+      <w:r>
+        <w:rPr>
+          <w:b/>
+        </w:rPr>
+        <w:t>DotNetZip</w:t>
+      </w:r>
+      <w:proofErr w:type="spellEnd"/>
+      <w:r>
+        <w:rPr>
+          <w:b/>
+        </w:rPr>
+        <w:t xml:space="preserve"> is an easy-to-use, FAST, FREE class library and toolset for manipulating zip files or folders. </w:t>
+      </w:r>
+    </w:p>
+    <w:p>
+      <w:pPr>
+        <w:spacing w:after="0"/>
+        <w:rPr>
+          <w:b/>
+        </w:rPr>
+      </w:pPr>
+      <w:r>
+        <w:rPr>
+          <w:b/>
+        </w:rPr>
+        <w:t xml:space="preserve">Zip and Unzip is easy: with </w:t>
+      </w:r>
+      <w:proofErr w:type="spellStart"/>
+      <w:r>
+        <w:rPr>
+          <w:b/>
+        </w:rPr>
+        <w:t>DotNetZip</w:t>
+      </w:r>
+      <w:proofErr w:type="spellEnd"/>
+      <w:r>
+        <w:rPr>
+          <w:b/>
+        </w:rPr>
+        <w:t xml:space="preserve">, .NET applications written in VB, C# - any .NET language - can easily create, read, extract, or update zip files. </w:t>
+      </w:r>
+      <w:proofErr w:type="gramStart"/>
+      <w:r>
+        <w:rPr>
+          <w:b/>
+        </w:rPr>
+        <w:t>For Mono or MS .NET.</w:t>
+      </w:r>
+      <w:proofErr w:type="gramEnd"/>
+    </w:p>
+    <w:p>
+      <w:pPr>
+        <w:rPr>
+          <w:b/>
+        </w:rPr>
+      </w:pPr>
+    </w:p>
+    <w:p>
+      <w:pPr>
+        <w:rPr>
+          <w:b/>
+        </w:rPr>
+      </w:pPr>
+    </w:p>
+    <w:p>
+      <w:pPr>
+        <w:rPr>
+          <w:b/>
+        </w:rPr>
+      </w:pPr>
+    </w:p>
+    <w:p>
+      <w:pPr>
+        <w:rPr>
+          <w:b/>
+        </w:rPr>
+      </w:pPr>
+    </w:p>
+    <w:p>
+      <w:pPr>
+        <w:rPr>
+          <w:b/>
+        </w:rPr>
+      </w:pPr>
+    </w:p>
+    <w:p>
+      <w:pPr>
+        <w:rPr>
+          <w:b/>
+        </w:rPr>
+      </w:pPr>
+    </w:p>
+    <w:p>
+      <w:pPr>
+        <w:rPr>
+          <w:b/>
+        </w:rPr>
+      </w:pPr>
+    </w:p>
+    <w:p>
+      <w:pPr>
+        <w:rPr>
+          <w:b/>
+        </w:rPr>
+      </w:pPr>
+    </w:p>
+    <w:p>
+      <w:pPr>
+        <w:rPr>
+          <w:b/>
+        </w:rPr>
+      </w:pPr>
+    </w:p>
+    <w:p>
+      <w:pPr>
+        <w:rPr>
+          <w:b/>
+        </w:rPr>
+      </w:pPr>
+    </w:p>
+    <w:p>
+      <w:pPr>
+        <w:jc w:val="center"/>
+        <w:rPr>
+          <w:b/>
+        </w:rPr>
+      </w:pPr>
+      <w:r>
+        <w:rPr>
+          <w:b/>
+        </w:rPr>
+        <w:lastRenderedPageBreak/>
+        <w:t>INSTALLER – CHANGE LOG</w:t>
+      </w:r>
+    </w:p>
+    <w:p>
+      <w:pPr>
+        <w:spacing w:after="0"/>
+        <w:rPr>
+          <w:b/>
+        </w:rPr>
+      </w:pPr>
+      <w:r>
+        <w:rPr>
+          <w:b/>
+        </w:rPr>
+        <w:t>Changes log - 0.1 - 03/18/2010, 1734 - Max Trinidad</w:t>
+      </w:r>
+    </w:p>
+    <w:p>
+      <w:pPr>
+        <w:spacing w:after="0"/>
+        <w:rPr>
+          <w:b/>
+        </w:rPr>
+      </w:pPr>
+      <w:r>
+        <w:rPr>
+          <w:b/>
+        </w:rPr>
+        <w:t>1. Add the "Close" Button.</w:t>
+      </w:r>
+    </w:p>
+    <w:p>
+      <w:pPr>
+        <w:spacing w:after="0"/>
+        <w:rPr>
+          <w:b/>
+        </w:rPr>
+      </w:pPr>
+      <w:r>
+        <w:rPr>
+          <w:b/>
+        </w:rPr>
+        <w:t>2. Rename SQLPSX folder from "</w:t>
+      </w:r>
+      <w:proofErr w:type="gramStart"/>
+      <w:r>
+        <w:rPr>
+          <w:b/>
+        </w:rPr>
+        <w:t>..</w:t>
+      </w:r>
+      <w:proofErr w:type="gramEnd"/>
+      <w:r>
+        <w:rPr>
+          <w:b/>
+        </w:rPr>
+        <w:t>\Module\SQLPSX_V2" to "</w:t>
+      </w:r>
+      <w:proofErr w:type="gramStart"/>
+      <w:r>
+        <w:rPr>
+          <w:b/>
+        </w:rPr>
+        <w:t>..</w:t>
+      </w:r>
+      <w:proofErr w:type="gramEnd"/>
+      <w:r>
+        <w:rPr>
+          <w:b/>
+        </w:rPr>
+        <w:t>\Module\SQLPSX".</w:t>
+      </w:r>
+    </w:p>
+    <w:p>
+      <w:pPr>
+        <w:spacing w:after="0"/>
+        <w:rPr>
+          <w:b/>
+        </w:rPr>
+      </w:pPr>
+      <w:r>
+        <w:rPr>
+          <w:b/>
+        </w:rPr>
+        <w:t>3. Create a single installer, its 32 bit but should install OK on 64bit machines.</w:t>
+      </w:r>
+    </w:p>
+    <w:p>
+      <w:pPr>
+        <w:spacing w:after="0"/>
+        <w:rPr>
+          <w:b/>
+        </w:rPr>
+      </w:pPr>
+      <w:r>
+        <w:rPr>
+          <w:b/>
+        </w:rPr>
+        <w:t xml:space="preserve">4. Delete both SQLPSX_Install32 and 64 </w:t>
+      </w:r>
+      <w:proofErr w:type="spellStart"/>
+      <w:r>
+        <w:rPr>
+          <w:b/>
+        </w:rPr>
+        <w:t>exe's</w:t>
+      </w:r>
+      <w:proofErr w:type="spellEnd"/>
+      <w:r>
+        <w:rPr>
+          <w:b/>
+        </w:rPr>
+        <w:t>.</w:t>
+      </w:r>
+    </w:p>
+    <w:p>
+      <w:pPr>
+        <w:spacing w:after="0"/>
+        <w:rPr>
+          <w:b/>
+        </w:rPr>
+      </w:pPr>
+    </w:p>
+    <w:p>
+      <w:pPr>
+        <w:spacing w:after="0"/>
+        <w:rPr>
+          <w:b/>
+        </w:rPr>
+      </w:pPr>
+      <w:r>
+        <w:rPr>
+          <w:b/>
+        </w:rPr>
+        <w:t>Changes log - 0.1a - 03/18/2010, 17:58 - Max Trinidad</w:t>
+      </w:r>
+    </w:p>
+    <w:p>
+      <w:pPr>
+        <w:spacing w:after="0"/>
+        <w:rPr>
+          <w:b/>
+        </w:rPr>
+      </w:pPr>
+      <w:r>
+        <w:rPr>
+          <w:b/>
+        </w:rPr>
+        <w:t xml:space="preserve">1. Put back </w:t>
+      </w:r>
+      <w:proofErr w:type="gramStart"/>
+      <w:r>
+        <w:rPr>
+          <w:b/>
+        </w:rPr>
+        <w:t>both Installer 32/64</w:t>
+      </w:r>
+      <w:proofErr w:type="gramEnd"/>
+      <w:r>
+        <w:rPr>
+          <w:b/>
+        </w:rPr>
+        <w:t xml:space="preserve"> because the 32bit will not create the SQLPSX folder.</w:t>
+      </w:r>
+    </w:p>
+    <w:p>
+      <w:pPr>
+        <w:rPr>
+          <w:b/>
+        </w:rPr>
+      </w:pPr>
+    </w:p>
+    <w:p>
+      <w:pPr>
+        <w:spacing w:after="0"/>
+        <w:rPr>
+          <w:b/>
+        </w:rPr>
+      </w:pPr>
+      <w:r>
+        <w:rPr>
+          <w:b/>
+        </w:rPr>
+        <w:t>Changes log - 0.2 - 03/24/2010, 0922 - Max Trinidad</w:t>
+      </w:r>
+    </w:p>
+    <w:p>
+      <w:pPr>
+        <w:spacing w:after="0"/>
+        <w:rPr>
+          <w:b/>
+        </w:rPr>
+      </w:pPr>
+      <w:r>
+        <w:rPr>
+          <w:b/>
+        </w:rPr>
+        <w:t xml:space="preserve">1. I </w:t>
+      </w:r>
+      <w:proofErr w:type="spellStart"/>
+      <w:r>
+        <w:rPr>
+          <w:b/>
+        </w:rPr>
+        <w:t>PSscript</w:t>
+      </w:r>
+      <w:proofErr w:type="spellEnd"/>
+      <w:r>
+        <w:rPr>
+          <w:b/>
+        </w:rPr>
+        <w:t xml:space="preserve"> - "SQLPSX_LoadModules.ps1", added new modules to be loaded: </w:t>
+      </w:r>
+      <w:proofErr w:type="spellStart"/>
+      <w:r>
+        <w:rPr>
+          <w:b/>
+        </w:rPr>
+        <w:t>adolib</w:t>
+      </w:r>
+      <w:proofErr w:type="gramStart"/>
+      <w:r>
+        <w:rPr>
+          <w:b/>
+        </w:rPr>
+        <w:t>,SQLmaint</w:t>
+      </w:r>
+      <w:proofErr w:type="spellEnd"/>
+      <w:proofErr w:type="gramEnd"/>
+      <w:r>
+        <w:rPr>
+          <w:b/>
+        </w:rPr>
+        <w:t xml:space="preserve">, &amp; </w:t>
+      </w:r>
+      <w:proofErr w:type="spellStart"/>
+      <w:r>
+        <w:rPr>
+          <w:b/>
+        </w:rPr>
+        <w:t>SQLIse</w:t>
+      </w:r>
+      <w:proofErr w:type="spellEnd"/>
+      <w:r>
+        <w:rPr>
+          <w:b/>
+        </w:rPr>
+        <w:t>.</w:t>
+      </w:r>
+    </w:p>
+    <w:p>
+      <w:pPr>
+        <w:spacing w:after="0"/>
+        <w:rPr>
+          <w:b/>
+        </w:rPr>
+      </w:pPr>
+    </w:p>
+    <w:p>
+      <w:pPr>
+        <w:spacing w:after="0"/>
+        <w:rPr>
+          <w:b/>
+        </w:rPr>
+      </w:pPr>
+      <w:r>
+        <w:rPr>
+          <w:b/>
+        </w:rPr>
+        <w:t>Changes log – 0.3 – 03/31/2010, 2143 – Max Trinidad</w:t>
+      </w:r>
+    </w:p>
+    <w:p>
+      <w:pPr>
+        <w:spacing w:after="0"/>
+        <w:rPr>
+          <w:b/>
+        </w:rPr>
+      </w:pPr>
+      <w:proofErr w:type="gramStart"/>
+      <w:r>
+        <w:rPr>
+          <w:b/>
+        </w:rPr>
+        <w:t>1.Change</w:t>
+      </w:r>
+      <w:proofErr w:type="gramEnd"/>
+      <w:r>
+        <w:rPr>
+          <w:b/>
+        </w:rPr>
+        <w:t xml:space="preserve"> the module location to match for User and Windows Profile.</w:t>
+      </w:r>
+    </w:p>
+    <w:p>
+      <w:pPr>
+        <w:spacing w:after="0"/>
+        <w:rPr>
+          <w:b/>
+        </w:rPr>
+      </w:pPr>
+      <w:proofErr w:type="gramStart"/>
+      <w:r>
+        <w:rPr>
+          <w:b/>
+        </w:rPr>
+        <w:t>2.Update</w:t>
+      </w:r>
+      <w:proofErr w:type="gramEnd"/>
+      <w:r>
+        <w:rPr>
+          <w:b/>
+        </w:rPr>
+        <w:t xml:space="preserve"> Installer instructions word document.</w:t>
+      </w:r>
+    </w:p>
+    <w:p>
+      <w:pPr>
+        <w:spacing w:after="0"/>
+        <w:rPr>
+          <w:b/>
+        </w:rPr>
+      </w:pPr>
+    </w:p>
+    <w:p>
+      <w:pPr>
+        <w:spacing w:after="0"/>
+        <w:rPr>
+          <w:b/>
+        </w:rPr>
+      </w:pPr>
+      <w:bookmarkStart w:id="0" w:name="_GoBack"/>
+      <w:bookmarkEnd w:id="0"/>
+    </w:p>
     <w:sectPr>
-      <w:headerReference w:type="even" r:id="rId9"/>
-      <w:headerReference w:type="default" r:id="rId10"/>
-      <w:footerReference w:type="even" r:id="rId11"/>
-      <w:footerReference w:type="default" r:id="rId12"/>
-      <w:headerReference w:type="first" r:id="rId13"/>
-      <w:footerReference w:type="first" r:id="rId14"/>
+      <w:headerReference w:type="default" r:id="rId11"/>
       <w:pgSz w:w="12240" w:h="15840"/>
       <w:pgMar w:top="990" w:right="1440" w:bottom="720" w:left="1440" w:header="720" w:footer="720" w:gutter="0"/>
       <w:cols w:space="720"/>
@@ -175,7 +876,7 @@
 </file>
 
 <file path=word/endnotes.xml><?xml version="1.0" encoding="utf-8"?>
-<w:endnotes xmlns:ve="http://schemas.openxmlformats.org/markup-compatibility/2006" xmlns:o="urn:schemas-microsoft-com:office:office" xmlns:r="http://schemas.openxmlformats.org/officeDocument/2006/relationships" xmlns:m="http://schemas.openxmlformats.org/officeDocument/2006/math" xmlns:v="urn:schemas-microsoft-com:vml" xmlns:wp="http://schemas.openxmlformats.org/drawingml/2006/wordprocessingDrawing" xmlns:w10="urn:schemas-microsoft-com:office:word" xmlns:w="http://schemas.openxmlformats.org/wordprocessingml/2006/main" xmlns:wne="http://schemas.microsoft.com/office/word/2006/wordml">
+<w:endnotes xmlns:wpc="http://schemas.microsoft.com/office/word/2010/wordprocessingCanvas" xmlns:mc="http://schemas.openxmlformats.org/markup-compatibility/2006" xmlns:o="urn:schemas-microsoft-com:office:office" xmlns:r="http://schemas.openxmlformats.org/officeDocument/2006/relationships" xmlns:m="http://schemas.openxmlformats.org/officeDocument/2006/math" xmlns:v="urn:schemas-microsoft-com:vml" xmlns:wp14="http://schemas.microsoft.com/office/word/2010/wordprocessingDrawing" xmlns:wp="http://schemas.openxmlformats.org/drawingml/2006/wordprocessingDrawing" xmlns:w10="urn:schemas-microsoft-com:office:word" xmlns:w="http://schemas.openxmlformats.org/wordprocessingml/2006/main" xmlns:w14="http://schemas.microsoft.com/office/word/2010/wordml" xmlns:wpg="http://schemas.microsoft.com/office/word/2010/wordprocessingGroup" xmlns:wpi="http://schemas.microsoft.com/office/word/2010/wordprocessingInk" xmlns:wne="http://schemas.microsoft.com/office/word/2006/wordml" xmlns:wps="http://schemas.microsoft.com/office/word/2010/wordprocessingShape" mc:Ignorable="w14 wp14">
   <w:endnote w:type="separator" w:id="-1">
     <w:p>
       <w:pPr>
@@ -199,38 +900,8 @@
 </w:endnotes>
 </file>
 
-<file path=word/footer1.xml><?xml version="1.0" encoding="utf-8"?>
-<w:ftr xmlns:ve="http://schemas.openxmlformats.org/markup-compatibility/2006" xmlns:o="urn:schemas-microsoft-com:office:office" xmlns:r="http://schemas.openxmlformats.org/officeDocument/2006/relationships" xmlns:m="http://schemas.openxmlformats.org/officeDocument/2006/math" xmlns:v="urn:schemas-microsoft-com:vml" xmlns:wp="http://schemas.openxmlformats.org/drawingml/2006/wordprocessingDrawing" xmlns:w10="urn:schemas-microsoft-com:office:word" xmlns:w="http://schemas.openxmlformats.org/wordprocessingml/2006/main" xmlns:wne="http://schemas.microsoft.com/office/word/2006/wordml">
-  <w:p>
-    <w:pPr>
-      <w:pStyle w:val="Footer"/>
-    </w:pPr>
-  </w:p>
-</w:ftr>
-</file>
-
-<file path=word/footer2.xml><?xml version="1.0" encoding="utf-8"?>
-<w:ftr xmlns:ve="http://schemas.openxmlformats.org/markup-compatibility/2006" xmlns:o="urn:schemas-microsoft-com:office:office" xmlns:r="http://schemas.openxmlformats.org/officeDocument/2006/relationships" xmlns:m="http://schemas.openxmlformats.org/officeDocument/2006/math" xmlns:v="urn:schemas-microsoft-com:vml" xmlns:wp="http://schemas.openxmlformats.org/drawingml/2006/wordprocessingDrawing" xmlns:w10="urn:schemas-microsoft-com:office:word" xmlns:w="http://schemas.openxmlformats.org/wordprocessingml/2006/main" xmlns:wne="http://schemas.microsoft.com/office/word/2006/wordml">
-  <w:p>
-    <w:pPr>
-      <w:pStyle w:val="Footer"/>
-    </w:pPr>
-  </w:p>
-</w:ftr>
-</file>
-
-<file path=word/footer3.xml><?xml version="1.0" encoding="utf-8"?>
-<w:ftr xmlns:ve="http://schemas.openxmlformats.org/markup-compatibility/2006" xmlns:o="urn:schemas-microsoft-com:office:office" xmlns:r="http://schemas.openxmlformats.org/officeDocument/2006/relationships" xmlns:m="http://schemas.openxmlformats.org/officeDocument/2006/math" xmlns:v="urn:schemas-microsoft-com:vml" xmlns:wp="http://schemas.openxmlformats.org/drawingml/2006/wordprocessingDrawing" xmlns:w10="urn:schemas-microsoft-com:office:word" xmlns:w="http://schemas.openxmlformats.org/wordprocessingml/2006/main" xmlns:wne="http://schemas.microsoft.com/office/word/2006/wordml">
-  <w:p>
-    <w:pPr>
-      <w:pStyle w:val="Footer"/>
-    </w:pPr>
-  </w:p>
-</w:ftr>
-</file>
-
 <file path=word/footnotes.xml><?xml version="1.0" encoding="utf-8"?>
-<w:footnotes xmlns:ve="http://schemas.openxmlformats.org/markup-compatibility/2006" xmlns:o="urn:schemas-microsoft-com:office:office" xmlns:r="http://schemas.openxmlformats.org/officeDocument/2006/relationships" xmlns:m="http://schemas.openxmlformats.org/officeDocument/2006/math" xmlns:v="urn:schemas-microsoft-com:vml" xmlns:wp="http://schemas.openxmlformats.org/drawingml/2006/wordprocessingDrawing" xmlns:w10="urn:schemas-microsoft-com:office:word" xmlns:w="http://schemas.openxmlformats.org/wordprocessingml/2006/main" xmlns:wne="http://schemas.microsoft.com/office/word/2006/wordml">
+<w:footnotes xmlns:wpc="http://schemas.microsoft.com/office/word/2010/wordprocessingCanvas" xmlns:mc="http://schemas.openxmlformats.org/markup-compatibility/2006" xmlns:o="urn:schemas-microsoft-com:office:office" xmlns:r="http://schemas.openxmlformats.org/officeDocument/2006/relationships" xmlns:m="http://schemas.openxmlformats.org/officeDocument/2006/math" xmlns:v="urn:schemas-microsoft-com:vml" xmlns:wp14="http://schemas.microsoft.com/office/word/2010/wordprocessingDrawing" xmlns:wp="http://schemas.openxmlformats.org/drawingml/2006/wordprocessingDrawing" xmlns:w10="urn:schemas-microsoft-com:office:word" xmlns:w="http://schemas.openxmlformats.org/wordprocessingml/2006/main" xmlns:w14="http://schemas.microsoft.com/office/word/2010/wordml" xmlns:wpg="http://schemas.microsoft.com/office/word/2010/wordprocessingGroup" xmlns:wpi="http://schemas.microsoft.com/office/word/2010/wordprocessingInk" xmlns:wne="http://schemas.microsoft.com/office/word/2006/wordml" xmlns:wps="http://schemas.microsoft.com/office/word/2010/wordprocessingShape" mc:Ignorable="w14 wp14">
   <w:footnote w:type="separator" w:id="-1">
     <w:p>
       <w:pPr>
@@ -255,43 +926,228 @@
 </file>
 
 <file path=word/header1.xml><?xml version="1.0" encoding="utf-8"?>
-<w:hdr xmlns:ve="http://schemas.openxmlformats.org/markup-compatibility/2006" xmlns:o="urn:schemas-microsoft-com:office:office" xmlns:r="http://schemas.openxmlformats.org/officeDocument/2006/relationships" xmlns:m="http://schemas.openxmlformats.org/officeDocument/2006/math" xmlns:v="urn:schemas-microsoft-com:vml" xmlns:wp="http://schemas.openxmlformats.org/drawingml/2006/wordprocessingDrawing" xmlns:w10="urn:schemas-microsoft-com:office:word" xmlns:w="http://schemas.openxmlformats.org/wordprocessingml/2006/main" xmlns:wne="http://schemas.microsoft.com/office/word/2006/wordml">
+<w:hdr xmlns:wpc="http://schemas.microsoft.com/office/word/2010/wordprocessingCanvas" xmlns:mc="http://schemas.openxmlformats.org/markup-compatibility/2006" xmlns:o="urn:schemas-microsoft-com:office:office" xmlns:r="http://schemas.openxmlformats.org/officeDocument/2006/relationships" xmlns:m="http://schemas.openxmlformats.org/officeDocument/2006/math" xmlns:v="urn:schemas-microsoft-com:vml" xmlns:wp14="http://schemas.microsoft.com/office/word/2010/wordprocessingDrawing" xmlns:wp="http://schemas.openxmlformats.org/drawingml/2006/wordprocessingDrawing" xmlns:w10="urn:schemas-microsoft-com:office:word" xmlns:w="http://schemas.openxmlformats.org/wordprocessingml/2006/main" xmlns:w14="http://schemas.microsoft.com/office/word/2010/wordml" xmlns:wpg="http://schemas.microsoft.com/office/word/2010/wordprocessingGroup" xmlns:wpi="http://schemas.microsoft.com/office/word/2010/wordprocessingInk" xmlns:wne="http://schemas.microsoft.com/office/word/2006/wordml" xmlns:wps="http://schemas.microsoft.com/office/word/2010/wordprocessingShape" mc:Ignorable="w14 wp14">
   <w:p>
     <w:pPr>
       <w:pStyle w:val="Header"/>
-    </w:pPr>
-  </w:p>
-</w:hdr>
-</file>
-
-<file path=word/header2.xml><?xml version="1.0" encoding="utf-8"?>
-<w:hdr xmlns:ve="http://schemas.openxmlformats.org/markup-compatibility/2006" xmlns:o="urn:schemas-microsoft-com:office:office" xmlns:r="http://schemas.openxmlformats.org/officeDocument/2006/relationships" xmlns:m="http://schemas.openxmlformats.org/officeDocument/2006/math" xmlns:v="urn:schemas-microsoft-com:vml" xmlns:wp="http://schemas.openxmlformats.org/drawingml/2006/wordprocessingDrawing" xmlns:w10="urn:schemas-microsoft-com:office:word" xmlns:w="http://schemas.openxmlformats.org/wordprocessingml/2006/main" xmlns:wne="http://schemas.microsoft.com/office/word/2006/wordml">
-  <w:p>
-    <w:pPr>
-      <w:pStyle w:val="Header"/>
+      <w:jc w:val="center"/>
+      <w:rPr>
+        <w:sz w:val="32"/>
+      </w:rPr>
     </w:pPr>
     <w:r>
-      <w:t xml:space="preserve">Simple SQLPSX installer </w:t>
+      <w:rPr>
+        <w:sz w:val="32"/>
+      </w:rPr>
+      <w:t>**********</w:t>
     </w:r>
     <w:r>
-      <w:t>steps.</w:t>
+      <w:rPr>
+        <w:sz w:val="32"/>
+      </w:rPr>
+      <w:t xml:space="preserve"> Simple SQLPSX installer step </w:t>
+    </w:r>
+    <w:r>
+      <w:rPr>
+        <w:sz w:val="32"/>
+      </w:rPr>
+      <w:t>**********</w:t>
     </w:r>
   </w:p>
 </w:hdr>
 </file>
 
-<file path=word/header3.xml><?xml version="1.0" encoding="utf-8"?>
-<w:hdr xmlns:ve="http://schemas.openxmlformats.org/markup-compatibility/2006" xmlns:o="urn:schemas-microsoft-com:office:office" xmlns:r="http://schemas.openxmlformats.org/officeDocument/2006/relationships" xmlns:m="http://schemas.openxmlformats.org/officeDocument/2006/math" xmlns:v="urn:schemas-microsoft-com:vml" xmlns:wp="http://schemas.openxmlformats.org/drawingml/2006/wordprocessingDrawing" xmlns:w10="urn:schemas-microsoft-com:office:word" xmlns:w="http://schemas.openxmlformats.org/wordprocessingml/2006/main" xmlns:wne="http://schemas.microsoft.com/office/word/2006/wordml">
-  <w:p>
-    <w:pPr>
-      <w:pStyle w:val="Header"/>
-    </w:pPr>
-  </w:p>
-</w:hdr>
+<file path=word/numbering.xml><?xml version="1.0" encoding="utf-8"?>
+<w:numbering xmlns:wpc="http://schemas.microsoft.com/office/word/2010/wordprocessingCanvas" xmlns:mc="http://schemas.openxmlformats.org/markup-compatibility/2006" xmlns:o="urn:schemas-microsoft-com:office:office" xmlns:r="http://schemas.openxmlformats.org/officeDocument/2006/relationships" xmlns:m="http://schemas.openxmlformats.org/officeDocument/2006/math" xmlns:v="urn:schemas-microsoft-com:vml" xmlns:wp14="http://schemas.microsoft.com/office/word/2010/wordprocessingDrawing" xmlns:wp="http://schemas.openxmlformats.org/drawingml/2006/wordprocessingDrawing" xmlns:w10="urn:schemas-microsoft-com:office:word" xmlns:w="http://schemas.openxmlformats.org/wordprocessingml/2006/main" xmlns:w14="http://schemas.microsoft.com/office/word/2010/wordml" xmlns:wpg="http://schemas.microsoft.com/office/word/2010/wordprocessingGroup" xmlns:wpi="http://schemas.microsoft.com/office/word/2010/wordprocessingInk" xmlns:wne="http://schemas.microsoft.com/office/word/2006/wordml" xmlns:wps="http://schemas.microsoft.com/office/word/2010/wordprocessingShape" mc:Ignorable="w14 wp14">
+  <w:abstractNum w:abstractNumId="0">
+    <w:nsid w:val="275D5E01"/>
+    <w:multiLevelType w:val="hybridMultilevel"/>
+    <w:tmpl w:val="D8B64CEE"/>
+    <w:lvl w:ilvl="0" w:tplc="0409000F">
+      <w:start w:val="1"/>
+      <w:numFmt w:val="decimal"/>
+      <w:lvlText w:val="%1."/>
+      <w:lvlJc w:val="left"/>
+      <w:pPr>
+        <w:ind w:left="720" w:hanging="360"/>
+      </w:pPr>
+      <w:rPr>
+        <w:rFonts w:hint="default"/>
+      </w:rPr>
+    </w:lvl>
+    <w:lvl w:ilvl="1" w:tplc="04090019" w:tentative="1">
+      <w:start w:val="1"/>
+      <w:numFmt w:val="lowerLetter"/>
+      <w:lvlText w:val="%2."/>
+      <w:lvlJc w:val="left"/>
+      <w:pPr>
+        <w:ind w:left="1440" w:hanging="360"/>
+      </w:pPr>
+    </w:lvl>
+    <w:lvl w:ilvl="2" w:tplc="0409001B" w:tentative="1">
+      <w:start w:val="1"/>
+      <w:numFmt w:val="lowerRoman"/>
+      <w:lvlText w:val="%3."/>
+      <w:lvlJc w:val="right"/>
+      <w:pPr>
+        <w:ind w:left="2160" w:hanging="180"/>
+      </w:pPr>
+    </w:lvl>
+    <w:lvl w:ilvl="3" w:tplc="0409000F" w:tentative="1">
+      <w:start w:val="1"/>
+      <w:numFmt w:val="decimal"/>
+      <w:lvlText w:val="%4."/>
+      <w:lvlJc w:val="left"/>
+      <w:pPr>
+        <w:ind w:left="2880" w:hanging="360"/>
+      </w:pPr>
+    </w:lvl>
+    <w:lvl w:ilvl="4" w:tplc="04090019" w:tentative="1">
+      <w:start w:val="1"/>
+      <w:numFmt w:val="lowerLetter"/>
+      <w:lvlText w:val="%5."/>
+      <w:lvlJc w:val="left"/>
+      <w:pPr>
+        <w:ind w:left="3600" w:hanging="360"/>
+      </w:pPr>
+    </w:lvl>
+    <w:lvl w:ilvl="5" w:tplc="0409001B" w:tentative="1">
+      <w:start w:val="1"/>
+      <w:numFmt w:val="lowerRoman"/>
+      <w:lvlText w:val="%6."/>
+      <w:lvlJc w:val="right"/>
+      <w:pPr>
+        <w:ind w:left="4320" w:hanging="180"/>
+      </w:pPr>
+    </w:lvl>
+    <w:lvl w:ilvl="6" w:tplc="0409000F" w:tentative="1">
+      <w:start w:val="1"/>
+      <w:numFmt w:val="decimal"/>
+      <w:lvlText w:val="%7."/>
+      <w:lvlJc w:val="left"/>
+      <w:pPr>
+        <w:ind w:left="5040" w:hanging="360"/>
+      </w:pPr>
+    </w:lvl>
+    <w:lvl w:ilvl="7" w:tplc="04090019" w:tentative="1">
+      <w:start w:val="1"/>
+      <w:numFmt w:val="lowerLetter"/>
+      <w:lvlText w:val="%8."/>
+      <w:lvlJc w:val="left"/>
+      <w:pPr>
+        <w:ind w:left="5760" w:hanging="360"/>
+      </w:pPr>
+    </w:lvl>
+    <w:lvl w:ilvl="8" w:tplc="0409001B" w:tentative="1">
+      <w:start w:val="1"/>
+      <w:numFmt w:val="lowerRoman"/>
+      <w:lvlText w:val="%9."/>
+      <w:lvlJc w:val="right"/>
+      <w:pPr>
+        <w:ind w:left="6480" w:hanging="180"/>
+      </w:pPr>
+    </w:lvl>
+  </w:abstractNum>
+  <w:abstractNum w:abstractNumId="1">
+    <w:nsid w:val="6785210B"/>
+    <w:multiLevelType w:val="hybridMultilevel"/>
+    <w:tmpl w:val="9B941288"/>
+    <w:lvl w:ilvl="0" w:tplc="0409000F">
+      <w:start w:val="1"/>
+      <w:numFmt w:val="decimal"/>
+      <w:lvlText w:val="%1."/>
+      <w:lvlJc w:val="left"/>
+      <w:pPr>
+        <w:ind w:left="720" w:hanging="360"/>
+      </w:pPr>
+      <w:rPr>
+        <w:rFonts w:hint="default"/>
+      </w:rPr>
+    </w:lvl>
+    <w:lvl w:ilvl="1" w:tplc="04090019" w:tentative="1">
+      <w:start w:val="1"/>
+      <w:numFmt w:val="lowerLetter"/>
+      <w:lvlText w:val="%2."/>
+      <w:lvlJc w:val="left"/>
+      <w:pPr>
+        <w:ind w:left="1440" w:hanging="360"/>
+      </w:pPr>
+    </w:lvl>
+    <w:lvl w:ilvl="2" w:tplc="0409001B" w:tentative="1">
+      <w:start w:val="1"/>
+      <w:numFmt w:val="lowerRoman"/>
+      <w:lvlText w:val="%3."/>
+      <w:lvlJc w:val="right"/>
+      <w:pPr>
+        <w:ind w:left="2160" w:hanging="180"/>
+      </w:pPr>
+    </w:lvl>
+    <w:lvl w:ilvl="3" w:tplc="0409000F" w:tentative="1">
+      <w:start w:val="1"/>
+      <w:numFmt w:val="decimal"/>
+      <w:lvlText w:val="%4."/>
+      <w:lvlJc w:val="left"/>
+      <w:pPr>
+        <w:ind w:left="2880" w:hanging="360"/>
+      </w:pPr>
+    </w:lvl>
+    <w:lvl w:ilvl="4" w:tplc="04090019" w:tentative="1">
+      <w:start w:val="1"/>
+      <w:numFmt w:val="lowerLetter"/>
+      <w:lvlText w:val="%5."/>
+      <w:lvlJc w:val="left"/>
+      <w:pPr>
+        <w:ind w:left="3600" w:hanging="360"/>
+      </w:pPr>
+    </w:lvl>
+    <w:lvl w:ilvl="5" w:tplc="0409001B" w:tentative="1">
+      <w:start w:val="1"/>
+      <w:numFmt w:val="lowerRoman"/>
+      <w:lvlText w:val="%6."/>
+      <w:lvlJc w:val="right"/>
+      <w:pPr>
+        <w:ind w:left="4320" w:hanging="180"/>
+      </w:pPr>
+    </w:lvl>
+    <w:lvl w:ilvl="6" w:tplc="0409000F" w:tentative="1">
+      <w:start w:val="1"/>
+      <w:numFmt w:val="decimal"/>
+      <w:lvlText w:val="%7."/>
+      <w:lvlJc w:val="left"/>
+      <w:pPr>
+        <w:ind w:left="5040" w:hanging="360"/>
+      </w:pPr>
+    </w:lvl>
+    <w:lvl w:ilvl="7" w:tplc="04090019" w:tentative="1">
+      <w:start w:val="1"/>
+      <w:numFmt w:val="lowerLetter"/>
+      <w:lvlText w:val="%8."/>
+      <w:lvlJc w:val="left"/>
+      <w:pPr>
+        <w:ind w:left="5760" w:hanging="360"/>
+      </w:pPr>
+    </w:lvl>
+    <w:lvl w:ilvl="8" w:tplc="0409001B" w:tentative="1">
+      <w:start w:val="1"/>
+      <w:numFmt w:val="lowerRoman"/>
+      <w:lvlText w:val="%9."/>
+      <w:lvlJc w:val="right"/>
+      <w:pPr>
+        <w:ind w:left="6480" w:hanging="180"/>
+      </w:pPr>
+    </w:lvl>
+  </w:abstractNum>
+  <w:num w:numId="1">
+    <w:abstractNumId w:val="0"/>
+  </w:num>
+  <w:num w:numId="2">
+    <w:abstractNumId w:val="1"/>
+  </w:num>
+</w:numbering>
 </file>
 
 <file path=word/styles.xml><?xml version="1.0" encoding="utf-8"?>
-<w:styles xmlns:r="http://schemas.openxmlformats.org/officeDocument/2006/relationships" xmlns:w="http://schemas.openxmlformats.org/wordprocessingml/2006/main">
+<w:styles xmlns:mc="http://schemas.openxmlformats.org/markup-compatibility/2006" xmlns:r="http://schemas.openxmlformats.org/officeDocument/2006/relationships" xmlns:w="http://schemas.openxmlformats.org/wordprocessingml/2006/main" xmlns:w14="http://schemas.microsoft.com/office/word/2010/wordml" mc:Ignorable="w14">
   <w:docDefaults>
     <w:rPrDefault>
       <w:rPr>
@@ -462,7 +1318,6 @@
     <w:uiPriority w:val="99"/>
     <w:semiHidden/>
     <w:unhideWhenUsed/>
-    <w:qFormat/>
     <w:tblPr>
       <w:tblInd w:w="0" w:type="dxa"/>
       <w:tblCellMar>
@@ -557,6 +1412,207 @@
     <w:semiHidden/>
     <w:rsid w:val="00883C45"/>
   </w:style>
+  <w:style w:type="paragraph" w:styleId="ListParagraph">
+    <w:name w:val="List Paragraph"/>
+    <w:basedOn w:val="Normal"/>
+    <w:uiPriority w:val="34"/>
+    <w:qFormat/>
+    <w:rsid w:val="002E7536"/>
+    <w:pPr>
+      <w:ind w:left="720"/>
+      <w:contextualSpacing/>
+    </w:pPr>
+  </w:style>
+</w:styles>
+</file>
+
+<file path=word/stylesWithEffects.xml><?xml version="1.0" encoding="utf-8"?>
+<w:styles xmlns:wpc="http://schemas.microsoft.com/office/word/2010/wordprocessingCanvas" xmlns:mc="http://schemas.openxmlformats.org/markup-compatibility/2006" xmlns:o="urn:schemas-microsoft-com:office:office" xmlns:r="http://schemas.openxmlformats.org/officeDocument/2006/relationships" xmlns:m="http://schemas.openxmlformats.org/officeDocument/2006/math" xmlns:v="urn:schemas-microsoft-com:vml" xmlns:wp14="http://schemas.microsoft.com/office/word/2010/wordprocessingDrawing" xmlns:wp="http://schemas.openxmlformats.org/drawingml/2006/wordprocessingDrawing" xmlns:w10="urn:schemas-microsoft-com:office:word" xmlns:w="http://schemas.openxmlformats.org/wordprocessingml/2006/main" xmlns:w14="http://schemas.microsoft.com/office/word/2010/wordml" xmlns:wpg="http://schemas.microsoft.com/office/word/2010/wordprocessingGroup" xmlns:wpi="http://schemas.microsoft.com/office/word/2010/wordprocessingInk" xmlns:wne="http://schemas.microsoft.com/office/word/2006/wordml" xmlns:wps="http://schemas.microsoft.com/office/word/2010/wordprocessingShape" mc:Ignorable="w14 wp14">
+  <w:docDefaults>
+    <w:rPrDefault>
+      <w:rPr>
+        <w:rFonts w:asciiTheme="minorHAnsi" w:eastAsiaTheme="minorEastAsia" w:hAnsiTheme="minorHAnsi" w:cstheme="minorBidi"/>
+        <w:sz w:val="22"/>
+        <w:szCs w:val="22"/>
+        <w:lang w:val="en-US" w:eastAsia="en-US" w:bidi="ar-SA"/>
+      </w:rPr>
+    </w:rPrDefault>
+    <w:pPrDefault>
+      <w:pPr>
+        <w:spacing w:after="200" w:line="276" w:lineRule="auto"/>
+      </w:pPr>
+    </w:pPrDefault>
+  </w:docDefaults>
+  <w:latentStyles w:defLockedState="0" w:defUIPriority="99" w:defSemiHidden="1" w:defUnhideWhenUsed="1" w:defQFormat="0" w:count="267">
+    <w:lsdException w:name="Normal" w:semiHidden="0" w:uiPriority="0" w:unhideWhenUsed="0" w:qFormat="1"/>
+    <w:lsdException w:name="heading 1" w:semiHidden="0" w:uiPriority="9" w:unhideWhenUsed="0" w:qFormat="1"/>
+    <w:lsdException w:name="heading 2" w:uiPriority="9" w:qFormat="1"/>
+    <w:lsdException w:name="heading 3" w:uiPriority="9" w:qFormat="1"/>
+    <w:lsdException w:name="heading 4" w:uiPriority="9" w:qFormat="1"/>
+    <w:lsdException w:name="heading 5" w:uiPriority="9" w:qFormat="1"/>
+    <w:lsdException w:name="heading 6" w:uiPriority="9" w:qFormat="1"/>
+    <w:lsdException w:name="heading 7" w:uiPriority="9" w:qFormat="1"/>
+    <w:lsdException w:name="heading 8" w:uiPriority="9" w:qFormat="1"/>
+    <w:lsdException w:name="heading 9" w:uiPriority="9" w:qFormat="1"/>
+    <w:lsdException w:name="toc 1" w:uiPriority="39"/>
+    <w:lsdException w:name="toc 2" w:uiPriority="39"/>
+    <w:lsdException w:name="toc 3" w:uiPriority="39"/>
+    <w:lsdException w:name="toc 4" w:uiPriority="39"/>
+    <w:lsdException w:name="toc 5" w:uiPriority="39"/>
+    <w:lsdException w:name="toc 6" w:uiPriority="39"/>
+    <w:lsdException w:name="toc 7" w:uiPriority="39"/>
+    <w:lsdException w:name="toc 8" w:uiPriority="39"/>
+    <w:lsdException w:name="toc 9" w:uiPriority="39"/>
+    <w:lsdException w:name="caption" w:uiPriority="35" w:qFormat="1"/>
+    <w:lsdException w:name="Title" w:semiHidden="0" w:uiPriority="10" w:unhideWhenUsed="0" w:qFormat="1"/>
+    <w:lsdException w:name="Default Paragraph Font" w:uiPriority="1"/>
+    <w:lsdException w:name="Subtitle" w:semiHidden="0" w:uiPriority="11" w:unhideWhenUsed="0" w:qFormat="1"/>
+    <w:lsdException w:name="Strong" w:semiHidden="0" w:uiPriority="22" w:unhideWhenUsed="0" w:qFormat="1"/>
+    <w:lsdException w:name="Emphasis" w:semiHidden="0" w:uiPriority="20" w:unhideWhenUsed="0" w:qFormat="1"/>
+    <w:lsdException w:name="Table Grid" w:semiHidden="0" w:uiPriority="59" w:unhideWhenUsed="0"/>
+    <w:lsdException w:name="Placeholder Text" w:unhideWhenUsed="0"/>
+    <w:lsdException w:name="No Spacing" w:semiHidden="0" w:uiPriority="1" w:unhideWhenUsed="0" w:qFormat="1"/>
+    <w:lsdException w:name="Light Shading" w:semiHidden="0" w:uiPriority="60" w:unhideWhenUsed="0"/>
+    <w:lsdException w:name="Light List" w:semiHidden="0" w:uiPriority="61" w:unhideWhenUsed="0"/>
+    <w:lsdException w:name="Light Grid" w:semiHidden="0" w:uiPriority="62" w:unhideWhenUsed="0"/>
+    <w:lsdException w:name="Medium Shading 1" w:semiHidden="0" w:uiPriority="63" w:unhideWhenUsed="0"/>
+    <w:lsdException w:name="Medium Shading 2" w:semiHidden="0" w:uiPriority="64" w:unhideWhenUsed="0"/>
+    <w:lsdException w:name="Medium List 1" w:semiHidden="0" w:uiPriority="65" w:unhideWhenUsed="0"/>
+    <w:lsdException w:name="Medium List 2" w:semiHidden="0" w:uiPriority="66" w:unhideWhenUsed="0"/>
+    <w:lsdException w:name="Medium Grid 1" w:semiHidden="0" w:uiPriority="67" w:unhideWhenUsed="0"/>
+    <w:lsdException w:name="Medium Grid 2" w:semiHidden="0" w:uiPriority="68" w:unhideWhenUsed="0"/>
+    <w:lsdException w:name="Medium Grid 3" w:semiHidden="0" w:uiPriority="69" w:unhideWhenUsed="0"/>
+    <w:lsdException w:name="Dark List" w:semiHidden="0" w:uiPriority="70" w:unhideWhenUsed="0"/>
+    <w:lsdException w:name="Colorful Shading" w:semiHidden="0" w:uiPriority="71" w:unhideWhenUsed="0"/>
+    <w:lsdException w:name="Colorful List" w:semiHidden="0" w:uiPriority="72" w:unhideWhenUsed="0"/>
+    <w:lsdException w:name="Colorful Grid" w:semiHidden="0" w:uiPriority="73" w:unhideWhenUsed="0"/>
+    <w:lsdException w:name="Light Shading Accent 1" w:semiHidden="0" w:uiPriority="60" w:unhideWhenUsed="0"/>
+    <w:lsdException w:name="Light List Accent 1" w:semiHidden="0" w:uiPriority="61" w:unhideWhenUsed="0"/>
+    <w:lsdException w:name="Light Grid Accent 1" w:semiHidden="0" w:uiPriority="62" w:unhideWhenUsed="0"/>
+    <w:lsdException w:name="Medium Shading 1 Accent 1" w:semiHidden="0" w:uiPriority="63" w:unhideWhenUsed="0"/>
+    <w:lsdException w:name="Medium Shading 2 Accent 1" w:semiHidden="0" w:uiPriority="64" w:unhideWhenUsed="0"/>
+    <w:lsdException w:name="Medium List 1 Accent 1" w:semiHidden="0" w:uiPriority="65" w:unhideWhenUsed="0"/>
+    <w:lsdException w:name="Revision" w:unhideWhenUsed="0"/>
+    <w:lsdException w:name="List Paragraph" w:semiHidden="0" w:uiPriority="34" w:unhideWhenUsed="0" w:qFormat="1"/>
+    <w:lsdException w:name="Quote" w:semiHidden="0" w:uiPriority="29" w:unhideWhenUsed="0" w:qFormat="1"/>
+    <w:lsdException w:name="Intense Quote" w:semiHidden="0" w:uiPriority="30" w:unhideWhenUsed="0" w:qFormat="1"/>
+    <w:lsdException w:name="Medium List 2 Accent 1" w:semiHidden="0" w:uiPriority="66" w:unhideWhenUsed="0"/>
+    <w:lsdException w:name="Medium Grid 1 Accent 1" w:semiHidden="0" w:uiPriority="67" w:unhideWhenUsed="0"/>
+    <w:lsdException w:name="Medium Grid 2 Accent 1" w:semiHidden="0" w:uiPriority="68" w:unhideWhenUsed="0"/>
+    <w:lsdException w:name="Medium Grid 3 Accent 1" w:semiHidden="0" w:uiPriority="69" w:unhideWhenUsed="0"/>
+    <w:lsdException w:name="Dark List Accent 1" w:semiHidden="0" w:uiPriority="70" w:unhideWhenUsed="0"/>
+    <w:lsdException w:name="Colorful Shading Accent 1" w:semiHidden="0" w:uiPriority="71" w:unhideWhenUsed="0"/>
+    <w:lsdException w:name="Colorful List Accent 1" w:semiHidden="0" w:uiPriority="72" w:unhideWhenUsed="0"/>
+    <w:lsdException w:name="Colorful Grid Accent 1" w:semiHidden="0" w:uiPriority="73" w:unhideWhenUsed="0"/>
+    <w:lsdException w:name="Light Shading Accent 2" w:semiHidden="0" w:uiPriority="60" w:unhideWhenUsed="0"/>
+    <w:lsdException w:name="Light List Accent 2" w:semiHidden="0" w:uiPriority="61" w:unhideWhenUsed="0"/>
+    <w:lsdException w:name="Light Grid Accent 2" w:semiHidden="0" w:uiPriority="62" w:unhideWhenUsed="0"/>
+    <w:lsdException w:name="Medium Shading 1 Accent 2" w:semiHidden="0" w:uiPriority="63" w:unhideWhenUsed="0"/>
+    <w:lsdException w:name="Medium Shading 2 Accent 2" w:semiHidden="0" w:uiPriority="64" w:unhideWhenUsed="0"/>
+    <w:lsdException w:name="Medium List 1 Accent 2" w:semiHidden="0" w:uiPriority="65" w:unhideWhenUsed="0"/>
+    <w:lsdException w:name="Medium List 2 Accent 2" w:semiHidden="0" w:uiPriority="66" w:unhideWhenUsed="0"/>
+    <w:lsdException w:name="Medium Grid 1 Accent 2" w:semiHidden="0" w:uiPriority="67" w:unhideWhenUsed="0"/>
+    <w:lsdException w:name="Medium Grid 2 Accent 2" w:semiHidden="0" w:uiPriority="68" w:unhideWhenUsed="0"/>
+    <w:lsdException w:name="Medium Grid 3 Accent 2" w:semiHidden="0" w:uiPriority="69" w:unhideWhenUsed="0"/>
+    <w:lsdException w:name="Dark List Accent 2" w:semiHidden="0" w:uiPriority="70" w:unhideWhenUsed="0"/>
+    <w:lsdException w:name="Colorful Shading Accent 2" w:semiHidden="0" w:uiPriority="71" w:unhideWhenUsed="0"/>
+    <w:lsdException w:name="Colorful List Accent 2" w:semiHidden="0" w:uiPriority="72" w:unhideWhenUsed="0"/>
+    <w:lsdException w:name="Colorful Grid Accent 2" w:semiHidden="0" w:uiPriority="73" w:unhideWhenUsed="0"/>
+    <w:lsdException w:name="Light Shading Accent 3" w:semiHidden="0" w:uiPriority="60" w:unhideWhenUsed="0"/>
+    <w:lsdException w:name="Light List Accent 3" w:semiHidden="0" w:uiPriority="61" w:unhideWhenUsed="0"/>
+    <w:lsdException w:name="Light Grid Accent 3" w:semiHidden="0" w:uiPriority="62" w:unhideWhenUsed="0"/>
+    <w:lsdException w:name="Medium Shading 1 Accent 3" w:semiHidden="0" w:uiPriority="63" w:unhideWhenUsed="0"/>
+    <w:lsdException w:name="Medium Shading 2 Accent 3" w:semiHidden="0" w:uiPriority="64" w:unhideWhenUsed="0"/>
+    <w:lsdException w:name="Medium List 1 Accent 3" w:semiHidden="0" w:uiPriority="65" w:unhideWhenUsed="0"/>
+    <w:lsdException w:name="Medium List 2 Accent 3" w:semiHidden="0" w:uiPriority="66" w:unhideWhenUsed="0"/>
+    <w:lsdException w:name="Medium Grid 1 Accent 3" w:semiHidden="0" w:uiPriority="67" w:unhideWhenUsed="0"/>
+    <w:lsdException w:name="Medium Grid 2 Accent 3" w:semiHidden="0" w:uiPriority="68" w:unhideWhenUsed="0"/>
+    <w:lsdException w:name="Medium Grid 3 Accent 3" w:semiHidden="0" w:uiPriority="69" w:unhideWhenUsed="0"/>
+    <w:lsdException w:name="Dark List Accent 3" w:semiHidden="0" w:uiPriority="70" w:unhideWhenUsed="0"/>
+    <w:lsdException w:name="Colorful Shading Accent 3" w:semiHidden="0" w:uiPriority="71" w:unhideWhenUsed="0"/>
+    <w:lsdException w:name="Colorful List Accent 3" w:semiHidden="0" w:uiPriority="72" w:unhideWhenUsed="0"/>
+    <w:lsdException w:name="Colorful Grid Accent 3" w:semiHidden="0" w:uiPriority="73" w:unhideWhenUsed="0"/>
+    <w:lsdException w:name="Light Shading Accent 4" w:semiHidden="0" w:uiPriority="60" w:unhideWhenUsed="0"/>
+    <w:lsdException w:name="Light List Accent 4" w:semiHidden="0" w:uiPriority="61" w:unhideWhenUsed="0"/>
+    <w:lsdException w:name="Light Grid Accent 4" w:semiHidden="0" w:uiPriority="62" w:unhideWhenUsed="0"/>
+    <w:lsdException w:name="Medium Shading 1 Accent 4" w:semiHidden="0" w:uiPriority="63" w:unhideWhenUsed="0"/>
+    <w:lsdException w:name="Medium Shading 2 Accent 4" w:semiHidden="0" w:uiPriority="64" w:unhideWhenUsed="0"/>
+    <w:lsdException w:name="Medium List 1 Accent 4" w:semiHidden="0" w:uiPriority="65" w:unhideWhenUsed="0"/>
+    <w:lsdException w:name="Medium List 2 Accent 4" w:semiHidden="0" w:uiPriority="66" w:unhideWhenUsed="0"/>
+    <w:lsdException w:name="Medium Grid 1 Accent 4" w:semiHidden="0" w:uiPriority="67" w:unhideWhenUsed="0"/>
+    <w:lsdException w:name="Medium Grid 2 Accent 4" w:semiHidden="0" w:uiPriority="68" w:unhideWhenUsed="0"/>
+    <w:lsdException w:name="Medium Grid 3 Accent 4" w:semiHidden="0" w:uiPriority="69" w:unhideWhenUsed="0"/>
+    <w:lsdException w:name="Dark List Accent 4" w:semiHidden="0" w:uiPriority="70" w:unhideWhenUsed="0"/>
+    <w:lsdException w:name="Colorful Shading Accent 4" w:semiHidden="0" w:uiPriority="71" w:unhideWhenUsed="0"/>
+    <w:lsdException w:name="Colorful List Accent 4" w:semiHidden="0" w:uiPriority="72" w:unhideWhenUsed="0"/>
+    <w:lsdException w:name="Colorful Grid Accent 4" w:semiHidden="0" w:uiPriority="73" w:unhideWhenUsed="0"/>
+    <w:lsdException w:name="Light Shading Accent 5" w:semiHidden="0" w:uiPriority="60" w:unhideWhenUsed="0"/>
+    <w:lsdException w:name="Light List Accent 5" w:semiHidden="0" w:uiPriority="61" w:unhideWhenUsed="0"/>
+    <w:lsdException w:name="Light Grid Accent 5" w:semiHidden="0" w:uiPriority="62" w:unhideWhenUsed="0"/>
+    <w:lsdException w:name="Medium Shading 1 Accent 5" w:semiHidden="0" w:uiPriority="63" w:unhideWhenUsed="0"/>
+    <w:lsdException w:name="Medium Shading 2 Accent 5" w:semiHidden="0" w:uiPriority="64" w:unhideWhenUsed="0"/>
+    <w:lsdException w:name="Medium List 1 Accent 5" w:semiHidden="0" w:uiPriority="65" w:unhideWhenUsed="0"/>
+    <w:lsdException w:name="Medium List 2 Accent 5" w:semiHidden="0" w:uiPriority="66" w:unhideWhenUsed="0"/>
+    <w:lsdException w:name="Medium Grid 1 Accent 5" w:semiHidden="0" w:uiPriority="67" w:unhideWhenUsed="0"/>
+    <w:lsdException w:name="Medium Grid 2 Accent 5" w:semiHidden="0" w:uiPriority="68" w:unhideWhenUsed="0"/>
+    <w:lsdException w:name="Medium Grid 3 Accent 5" w:semiHidden="0" w:uiPriority="69" w:unhideWhenUsed="0"/>
+    <w:lsdException w:name="Dark List Accent 5" w:semiHidden="0" w:uiPriority="70" w:unhideWhenUsed="0"/>
+    <w:lsdException w:name="Colorful Shading Accent 5" w:semiHidden="0" w:uiPriority="71" w:unhideWhenUsed="0"/>
+    <w:lsdException w:name="Colorful List Accent 5" w:semiHidden="0" w:uiPriority="72" w:unhideWhenUsed="0"/>
+    <w:lsdException w:name="Colorful Grid Accent 5" w:semiHidden="0" w:uiPriority="73" w:unhideWhenUsed="0"/>
+    <w:lsdException w:name="Light Shading Accent 6" w:semiHidden="0" w:uiPriority="60" w:unhideWhenUsed="0"/>
+    <w:lsdException w:name="Light List Accent 6" w:semiHidden="0" w:uiPriority="61" w:unhideWhenUsed="0"/>
+    <w:lsdException w:name="Light Grid Accent 6" w:semiHidden="0" w:uiPriority="62" w:unhideWhenUsed="0"/>
+    <w:lsdException w:name="Medium Shading 1 Accent 6" w:semiHidden="0" w:uiPriority="63" w:unhideWhenUsed="0"/>
+    <w:lsdException w:name="Medium Shading 2 Accent 6" w:semiHidden="0" w:uiPriority="64" w:unhideWhenUsed="0"/>
+    <w:lsdException w:name="Medium List 1 Accent 6" w:semiHidden="0" w:uiPriority="65" w:unhideWhenUsed="0"/>
+    <w:lsdException w:name="Medium List 2 Accent 6" w:semiHidden="0" w:uiPriority="66" w:unhideWhenUsed="0"/>
+    <w:lsdException w:name="Medium Grid 1 Accent 6" w:semiHidden="0" w:uiPriority="67" w:unhideWhenUsed="0"/>
+    <w:lsdException w:name="Medium Grid 2 Accent 6" w:semiHidden="0" w:uiPriority="68" w:unhideWhenUsed="0"/>
+    <w:lsdException w:name="Medium Grid 3 Accent 6" w:semiHidden="0" w:uiPriority="69" w:unhideWhenUsed="0"/>
+    <w:lsdException w:name="Dark List Accent 6" w:semiHidden="0" w:uiPriority="70" w:unhideWhenUsed="0"/>
+    <w:lsdException w:name="Colorful Shading Accent 6" w:semiHidden="0" w:uiPriority="71" w:unhideWhenUsed="0"/>
+    <w:lsdException w:name="Colorful List Accent 6" w:semiHidden="0" w:uiPriority="72" w:unhideWhenUsed="0"/>
+    <w:lsdException w:name="Colorful Grid Accent 6" w:semiHidden="0" w:uiPriority="73" w:unhideWhenUsed="0"/>
+    <w:lsdException w:name="Subtle Emphasis" w:semiHidden="0" w:uiPriority="19" w:unhideWhenUsed="0" w:qFormat="1"/>
+    <w:lsdException w:name="Intense Emphasis" w:semiHidden="0" w:uiPriority="21" w:unhideWhenUsed="0" w:qFormat="1"/>
+    <w:lsdException w:name="Subtle Reference" w:semiHidden="0" w:uiPriority="31" w:unhideWhenUsed="0" w:qFormat="1"/>
+    <w:lsdException w:name="Intense Reference" w:semiHidden="0" w:uiPriority="32" w:unhideWhenUsed="0" w:qFormat="1"/>
+    <w:lsdException w:name="Book Title" w:semiHidden="0" w:uiPriority="33" w:unhideWhenUsed="0" w:qFormat="1"/>
+    <w:lsdException w:name="Bibliography" w:uiPriority="37"/>
+    <w:lsdException w:name="TOC Heading" w:uiPriority="39" w:qFormat="1"/>
+  </w:latentStyles>
+  <w:style w:type="paragraph" w:default="1" w:styleId="Normal">
+    <w:name w:val="Normal"/>
+    <w:qFormat/>
+  </w:style>
+  <w:style w:type="character" w:default="1" w:styleId="DefaultParagraphFont">
+    <w:name w:val="Default Paragraph Font"/>
+    <w:uiPriority w:val="1"/>
+    <w:semiHidden/>
+    <w:unhideWhenUsed/>
+  </w:style>
+  <w:style w:type="table" w:default="1" w:styleId="TableNormal">
+    <w:name w:val="Normal Table"/>
+    <w:uiPriority w:val="99"/>
+    <w:semiHidden/>
+    <w:unhideWhenUsed/>
+    <w:tblPr>
+      <w:tblInd w:w="0" w:type="dxa"/>
+      <w:tblCellMar>
+        <w:top w:w="0" w:type="dxa"/>
+        <w:left w:w="108" w:type="dxa"/>
+        <w:bottom w:w="0" w:type="dxa"/>
+        <w:right w:w="108" w:type="dxa"/>
+      </w:tblCellMar>
+    </w:tblPr>
+  </w:style>
+  <w:style w:type="numbering" w:default="1" w:styleId="NoList">
+    <w:name w:val="No List"/>
+    <w:uiPriority w:val="99"/>
+    <w:semiHidden/>
+    <w:unhideWhenUsed/>
+  </w:style>
 </w:styles>
 </file>
 
@@ -571,34 +1627,34 @@
         <a:sysClr val="window" lastClr="FFFFFF"/>
       </a:lt1>
       <a:dk2>
-        <a:srgbClr val="1F497D"/>
+        <a:srgbClr xmlns:mc="http://schemas.openxmlformats.org/markup-compatibility/2006" xmlns:a14="http://schemas.microsoft.com/office/drawing/2010/main" val="1F497D" mc:Ignorable=""/>
       </a:dk2>
       <a:lt2>
-        <a:srgbClr val="EEECE1"/>
+        <a:srgbClr xmlns:mc="http://schemas.openxmlformats.org/markup-compatibility/2006" xmlns:a14="http://schemas.microsoft.com/office/drawing/2010/main" val="EEECE1" mc:Ignorable=""/>
       </a:lt2>
       <a:accent1>
-        <a:srgbClr val="4F81BD"/>
+        <a:srgbClr xmlns:mc="http://schemas.openxmlformats.org/markup-compatibility/2006" xmlns:a14="http://schemas.microsoft.com/office/drawing/2010/main" val="4F81BD" mc:Ignorable=""/>
       </a:accent1>
       <a:accent2>
-        <a:srgbClr val="C0504D"/>
+        <a:srgbClr xmlns:mc="http://schemas.openxmlformats.org/markup-compatibility/2006" xmlns:a14="http://schemas.microsoft.com/office/drawing/2010/main" val="C0504D" mc:Ignorable=""/>
       </a:accent2>
       <a:accent3>
-        <a:srgbClr val="9BBB59"/>
+        <a:srgbClr xmlns:mc="http://schemas.openxmlformats.org/markup-compatibility/2006" xmlns:a14="http://schemas.microsoft.com/office/drawing/2010/main" val="9BBB59" mc:Ignorable=""/>
       </a:accent3>
       <a:accent4>
-        <a:srgbClr val="8064A2"/>
+        <a:srgbClr xmlns:mc="http://schemas.openxmlformats.org/markup-compatibility/2006" xmlns:a14="http://schemas.microsoft.com/office/drawing/2010/main" val="8064A2" mc:Ignorable=""/>
       </a:accent4>
       <a:accent5>
-        <a:srgbClr val="4BACC6"/>
+        <a:srgbClr xmlns:mc="http://schemas.openxmlformats.org/markup-compatibility/2006" xmlns:a14="http://schemas.microsoft.com/office/drawing/2010/main" val="4BACC6" mc:Ignorable=""/>
       </a:accent5>
       <a:accent6>
-        <a:srgbClr val="F79646"/>
+        <a:srgbClr xmlns:mc="http://schemas.openxmlformats.org/markup-compatibility/2006" xmlns:a14="http://schemas.microsoft.com/office/drawing/2010/main" val="F79646" mc:Ignorable=""/>
       </a:accent6>
       <a:hlink>
-        <a:srgbClr val="0000FF"/>
+        <a:srgbClr xmlns:mc="http://schemas.openxmlformats.org/markup-compatibility/2006" xmlns:a14="http://schemas.microsoft.com/office/drawing/2010/main" val="0000FF" mc:Ignorable=""/>
       </a:hlink>
       <a:folHlink>
-        <a:srgbClr val="800080"/>
+        <a:srgbClr xmlns:mc="http://schemas.openxmlformats.org/markup-compatibility/2006" xmlns:a14="http://schemas.microsoft.com/office/drawing/2010/main" val="800080" mc:Ignorable=""/>
       </a:folHlink>
     </a:clrScheme>
     <a:fontScheme name="Office">
@@ -750,7 +1806,7 @@
         <a:effectStyle>
           <a:effectLst>
             <a:outerShdw blurRad="40000" dist="20000" dir="5400000" rotWithShape="0">
-              <a:srgbClr val="000000">
+              <a:srgbClr xmlns:mc="http://schemas.openxmlformats.org/markup-compatibility/2006" xmlns:a14="http://schemas.microsoft.com/office/drawing/2010/main" val="000000" mc:Ignorable="">
                 <a:alpha val="38000"/>
               </a:srgbClr>
             </a:outerShdw>
@@ -759,7 +1815,7 @@
         <a:effectStyle>
           <a:effectLst>
             <a:outerShdw blurRad="40000" dist="23000" dir="5400000" rotWithShape="0">
-              <a:srgbClr val="000000">
+              <a:srgbClr xmlns:mc="http://schemas.openxmlformats.org/markup-compatibility/2006" xmlns:a14="http://schemas.microsoft.com/office/drawing/2010/main" val="000000" mc:Ignorable="">
                 <a:alpha val="35000"/>
               </a:srgbClr>
             </a:outerShdw>
@@ -768,7 +1824,7 @@
         <a:effectStyle>
           <a:effectLst>
             <a:outerShdw blurRad="40000" dist="23000" dir="5400000" rotWithShape="0">
-              <a:srgbClr val="000000">
+              <a:srgbClr xmlns:mc="http://schemas.openxmlformats.org/markup-compatibility/2006" xmlns:a14="http://schemas.microsoft.com/office/drawing/2010/main" val="000000" mc:Ignorable="">
                 <a:alpha val="35000"/>
               </a:srgbClr>
             </a:outerShdw>

</xml_diff>